<commit_message>
improve the performance on correlation
1. put comparison group in a same plot
2. improve accuracy on model
</commit_message>
<xml_diff>
--- a/covid-19/formative_report/report.docx
+++ b/covid-19/formative_report/report.docx
@@ -402,21 +402,6 @@
           <w:lang w:val="en-US" w:eastAsia="zh-CN"/>
         </w:rPr>
       </w:pPr>
-    </w:p>
-    <w:p>
-      <w:pPr>
-        <w:rPr>
-          <w:rFonts w:hint="eastAsia"/>
-          <w:lang w:val="en-US" w:eastAsia="zh-CN"/>
-        </w:rPr>
-      </w:pPr>
-      <w:r>
-        <w:rPr>
-          <w:rFonts w:hint="eastAsia"/>
-          <w:lang w:val="en-US" w:eastAsia="zh-CN"/>
-        </w:rPr>
-        <w:t>Translated with www.DeepL.com/Translator (free version)</w:t>
-      </w:r>
       <w:bookmarkStart w:id="0" w:name="_GoBack"/>
       <w:bookmarkEnd w:id="0"/>
     </w:p>
@@ -506,7 +491,7 @@
     <w:lsdException w:qFormat="1" w:unhideWhenUsed="0" w:uiPriority="0" w:semiHidden="0" w:name="Title"/>
     <w:lsdException w:unhideWhenUsed="0" w:uiPriority="0" w:semiHidden="0" w:name="Closing"/>
     <w:lsdException w:unhideWhenUsed="0" w:uiPriority="0" w:semiHidden="0" w:name="Signature"/>
-    <w:lsdException w:unhideWhenUsed="0" w:uiPriority="0" w:name="Default Paragraph Font"/>
+    <w:lsdException w:qFormat="1" w:unhideWhenUsed="0" w:uiPriority="0" w:name="Default Paragraph Font"/>
     <w:lsdException w:unhideWhenUsed="0" w:uiPriority="0" w:semiHidden="0" w:name="Body Text"/>
     <w:lsdException w:unhideWhenUsed="0" w:uiPriority="0" w:semiHidden="0" w:name="Body Text Indent"/>
     <w:lsdException w:unhideWhenUsed="0" w:uiPriority="0" w:semiHidden="0" w:name="List Continue"/>
@@ -544,7 +529,7 @@
     <w:lsdException w:unhideWhenUsed="0" w:uiPriority="0" w:semiHidden="0" w:name="HTML Sample"/>
     <w:lsdException w:unhideWhenUsed="0" w:uiPriority="0" w:semiHidden="0" w:name="HTML Typewriter"/>
     <w:lsdException w:unhideWhenUsed="0" w:uiPriority="0" w:semiHidden="0" w:name="HTML Variable"/>
-    <w:lsdException w:unhideWhenUsed="0" w:uiPriority="0" w:name="Normal Table"/>
+    <w:lsdException w:qFormat="1" w:unhideWhenUsed="0" w:uiPriority="0" w:name="Normal Table"/>
     <w:lsdException w:unhideWhenUsed="0" w:uiPriority="0" w:semiHidden="0" w:name="annotation subject"/>
     <w:lsdException w:unhideWhenUsed="0" w:uiPriority="0" w:semiHidden="0" w:name="Table Simple 1"/>
     <w:lsdException w:unhideWhenUsed="0" w:uiPriority="0" w:semiHidden="0" w:name="Table Simple 2"/>
@@ -709,11 +694,13 @@
   <w:style w:type="character" w:default="1" w:styleId="3">
     <w:name w:val="Default Paragraph Font"/>
     <w:semiHidden/>
+    <w:qFormat/>
     <w:uiPriority w:val="0"/>
   </w:style>
   <w:style w:type="table" w:default="1" w:styleId="2">
     <w:name w:val="Normal Table"/>
     <w:semiHidden/>
+    <w:qFormat/>
     <w:uiPriority w:val="0"/>
     <w:tblPr>
       <w:tblCellMar>

</xml_diff>